<commit_message>
first draft of draft specification
</commit_message>
<xml_diff>
--- a/Specification.docx
+++ b/Specification.docx
@@ -2,7 +2,10 @@
 <file path=word/document.xml><?xml version="1.0" encoding="utf-8"?>
 <w:document xmlns:wpc="http://schemas.microsoft.com/office/word/2010/wordprocessingCanvas" xmlns:mo="http://schemas.microsoft.com/office/mac/office/2008/main" xmlns:mc="http://schemas.openxmlformats.org/markup-compatibility/2006" xmlns:mv="urn:schemas-microsoft-com:mac:vml" xmlns:o="urn:schemas-microsoft-com:office:office" xmlns:r="http://schemas.openxmlformats.org/officeDocument/2006/relationships" xmlns:m="http://schemas.openxmlformats.org/officeDocument/2006/math" xmlns:v="urn:schemas-microsoft-com:vml" xmlns:wp14="http://schemas.microsoft.com/office/word/2010/wordprocessingDrawing" xmlns:wp="http://schemas.openxmlformats.org/drawingml/2006/wordprocessingDrawing" xmlns:w10="urn:schemas-microsoft-com:office:word" xmlns:w="http://schemas.openxmlformats.org/wordprocessingml/2006/main" xmlns:w14="http://schemas.microsoft.com/office/word/2010/wordml" xmlns:w15="http://schemas.microsoft.com/office/word/2012/wordml" xmlns:wpg="http://schemas.microsoft.com/office/word/2010/wordprocessingGroup" xmlns:wpi="http://schemas.microsoft.com/office/word/2010/wordprocessingInk" xmlns:wne="http://schemas.microsoft.com/office/word/2006/wordml" xmlns:wps="http://schemas.microsoft.com/office/word/2010/wordprocessingShape" mc:Ignorable="w14 w15 wp14">
   <w:body>
-    <w:p/>
+    <w:p>
+      <w:bookmarkStart w:id="0" w:name="_GoBack"/>
+      <w:bookmarkEnd w:id="0"/>
+    </w:p>
     <w:p>
       <w:pPr>
         <w:rPr>
@@ -397,8 +400,6 @@
         </w:rPr>
         <w:t xml:space="preserve"> evaluated using statistical methods.</w:t>
       </w:r>
-      <w:bookmarkStart w:id="0" w:name="_GoBack"/>
-      <w:bookmarkEnd w:id="0"/>
     </w:p>
     <w:sectPr>
       <w:headerReference w:type="default" r:id="rId7"/>
@@ -463,6 +464,19 @@
         <w:rFonts w:ascii="Apercu Light" w:hAnsi="Apercu Light"/>
       </w:rPr>
       <w:t>Dhruv Chauhan</w:t>
+    </w:r>
+    <w:r>
+      <w:rPr>
+        <w:rFonts w:ascii="Apercu Light" w:hAnsi="Apercu Light"/>
+      </w:rPr>
+      <w:tab/>
+    </w:r>
+    <w:r>
+      <w:rPr>
+        <w:rFonts w:ascii="Apercu Light" w:hAnsi="Apercu Light"/>
+      </w:rPr>
+      <w:tab/>
+      <w:t>Computer Science: Year 4</w:t>
     </w:r>
   </w:p>
   <w:p>
@@ -1234,7 +1248,7 @@
 </file>
 
 <file path=customXml/itemProps1.xml><?xml version="1.0" encoding="utf-8"?>
-<ds:datastoreItem xmlns:ds="http://schemas.openxmlformats.org/officeDocument/2006/customXml" ds:itemID="{7AED85D2-8B9F-1F4E-B0F5-BC374339B71C}">
+<ds:datastoreItem xmlns:ds="http://schemas.openxmlformats.org/officeDocument/2006/customXml" ds:itemID="{9A706868-337B-B244-B670-C0B6F00150A6}">
   <ds:schemaRefs>
     <ds:schemaRef ds:uri="http://schemas.openxmlformats.org/officeDocument/2006/bibliography"/>
   </ds:schemaRefs>

</xml_diff>